<commit_message>
some design doc changes
</commit_message>
<xml_diff>
--- a/Design Doc.docx
+++ b/Design Doc.docx
@@ -1333,7 +1333,19 @@
         <w:t>This asset package has many resources including scripts  that govern player movement, gun firing ,visual effects, lighting and much more. However I only used the models for the handgun and the rifle and the particle system for the muzzle flash. All the code that allow the assets to function in my prototype was written by me, animations created by me and lighting for the muzzle flash created by me.</w:t>
       </w:r>
       <w:r>
-        <w:t xml:space="preserve"> The only thing I got from this package was models and particle effects.</w:t>
+        <w:t xml:space="preserve"> The only thing I got from this package was models</w:t>
+      </w:r>
+      <w:r>
+        <w:t>, the sound effects</w:t>
+      </w:r>
+      <w:r>
+        <w:t xml:space="preserve"> and</w:t>
+      </w:r>
+      <w:r>
+        <w:t xml:space="preserve"> some</w:t>
+      </w:r>
+      <w:r>
+        <w:t xml:space="preserve"> particle effects.</w:t>
       </w:r>
     </w:p>
     <w:p>

</xml_diff>